<commit_message>
removed delay at the end for player vs player g
</commit_message>
<xml_diff>
--- a/report.docx
+++ b/report.docx
@@ -898,7 +898,7 @@
           <w:r>
             <w:fldChar w:fldCharType="separate"/>
           </w:r>
-          <w:hyperlink w:anchor="_Toc67922506" w:history="1">
+          <w:hyperlink w:anchor="_Toc67924182" w:history="1">
             <w:r>
               <w:rPr>
                 <w:rStyle w:val="Hyperlink"/>
@@ -925,7 +925,7 @@
                 <w:noProof/>
                 <w:webHidden/>
               </w:rPr>
-              <w:instrText xml:space="preserve"> PAGEREF _Toc67922506 \h </w:instrText>
+              <w:instrText xml:space="preserve"> PAGEREF _Toc67924182 \h </w:instrText>
             </w:r>
             <w:r>
               <w:rPr>
@@ -968,14 +968,14 @@
               <w:lang w:eastAsia="pl-PL"/>
             </w:rPr>
           </w:pPr>
-          <w:hyperlink w:anchor="_Toc67922507" w:history="1">
+          <w:hyperlink w:anchor="_Toc67924183" w:history="1">
             <w:r>
               <w:rPr>
                 <w:rStyle w:val="Hyperlink"/>
                 <w:noProof/>
                 <w:lang w:val="en-IE"/>
               </w:rPr>
-              <w:t>Insane AI - &gt;Minimax Algorithm</w:t>
+              <w:t>Insane AI (Minimax Algorithm)</w:t>
             </w:r>
             <w:r>
               <w:rPr>
@@ -996,7 +996,7 @@
                 <w:noProof/>
                 <w:webHidden/>
               </w:rPr>
-              <w:instrText xml:space="preserve"> PAGEREF _Toc67922507 \h </w:instrText>
+              <w:instrText xml:space="preserve"> PAGEREF _Toc67924183 \h </w:instrText>
             </w:r>
             <w:r>
               <w:rPr>
@@ -1039,14 +1039,14 @@
               <w:lang w:eastAsia="pl-PL"/>
             </w:rPr>
           </w:pPr>
-          <w:hyperlink w:anchor="_Toc67922508" w:history="1">
+          <w:hyperlink w:anchor="_Toc67924184" w:history="1">
             <w:r>
               <w:rPr>
                 <w:rStyle w:val="Hyperlink"/>
                 <w:noProof/>
                 <w:lang w:val="en-IE"/>
               </w:rPr>
-              <w:t>Easy AI -&gt; No Algorithm</w:t>
+              <w:t>Why Minimax?</w:t>
             </w:r>
             <w:r>
               <w:rPr>
@@ -1067,7 +1067,7 @@
                 <w:noProof/>
                 <w:webHidden/>
               </w:rPr>
-              <w:instrText xml:space="preserve"> PAGEREF _Toc67922508 \h </w:instrText>
+              <w:instrText xml:space="preserve"> PAGEREF _Toc67924184 \h </w:instrText>
             </w:r>
             <w:r>
               <w:rPr>
@@ -1087,7 +1087,7 @@
                 <w:noProof/>
                 <w:webHidden/>
               </w:rPr>
-              <w:t>2</w:t>
+              <w:t>3</w:t>
             </w:r>
             <w:r>
               <w:rPr>
@@ -1110,14 +1110,14 @@
               <w:lang w:eastAsia="pl-PL"/>
             </w:rPr>
           </w:pPr>
-          <w:hyperlink w:anchor="_Toc67922509" w:history="1">
+          <w:hyperlink w:anchor="_Toc67924185" w:history="1">
             <w:r>
               <w:rPr>
                 <w:rStyle w:val="Hyperlink"/>
                 <w:noProof/>
                 <w:lang w:val="en-IE"/>
               </w:rPr>
-              <w:t>Design Decision</w:t>
+              <w:t>Easy AI -&gt; No Algorithm</w:t>
             </w:r>
             <w:r>
               <w:rPr>
@@ -1138,7 +1138,7 @@
                 <w:noProof/>
                 <w:webHidden/>
               </w:rPr>
-              <w:instrText xml:space="preserve"> PAGEREF _Toc67922509 \h </w:instrText>
+              <w:instrText xml:space="preserve"> PAGEREF _Toc67924185 \h </w:instrText>
             </w:r>
             <w:r>
               <w:rPr>
@@ -1158,7 +1158,7 @@
                 <w:noProof/>
                 <w:webHidden/>
               </w:rPr>
-              <w:t>2</w:t>
+              <w:t>3</w:t>
             </w:r>
             <w:r>
               <w:rPr>
@@ -1181,14 +1181,14 @@
               <w:lang w:eastAsia="pl-PL"/>
             </w:rPr>
           </w:pPr>
-          <w:hyperlink w:anchor="_Toc67922510" w:history="1">
+          <w:hyperlink w:anchor="_Toc67924186" w:history="1">
             <w:r>
               <w:rPr>
                 <w:rStyle w:val="Hyperlink"/>
                 <w:noProof/>
                 <w:lang w:val="en-IE"/>
               </w:rPr>
-              <w:t>Structure of the code</w:t>
+              <w:t>Design Decision</w:t>
             </w:r>
             <w:r>
               <w:rPr>
@@ -1209,7 +1209,7 @@
                 <w:noProof/>
                 <w:webHidden/>
               </w:rPr>
-              <w:instrText xml:space="preserve"> PAGEREF _Toc67922510 \h </w:instrText>
+              <w:instrText xml:space="preserve"> PAGEREF _Toc67924186 \h </w:instrText>
             </w:r>
             <w:r>
               <w:rPr>
@@ -1229,7 +1229,7 @@
                 <w:noProof/>
                 <w:webHidden/>
               </w:rPr>
-              <w:t>2</w:t>
+              <w:t>3</w:t>
             </w:r>
             <w:r>
               <w:rPr>
@@ -1252,14 +1252,14 @@
               <w:lang w:eastAsia="pl-PL"/>
             </w:rPr>
           </w:pPr>
-          <w:hyperlink w:anchor="_Toc67922511" w:history="1">
+          <w:hyperlink w:anchor="_Toc67924187" w:history="1">
             <w:r>
               <w:rPr>
                 <w:rStyle w:val="Hyperlink"/>
                 <w:noProof/>
                 <w:lang w:val="en-IE"/>
               </w:rPr>
-              <w:t>Contributions</w:t>
+              <w:t>Structure of the code</w:t>
             </w:r>
             <w:r>
               <w:rPr>
@@ -1280,7 +1280,7 @@
                 <w:noProof/>
                 <w:webHidden/>
               </w:rPr>
-              <w:instrText xml:space="preserve"> PAGEREF _Toc67922511 \h </w:instrText>
+              <w:instrText xml:space="preserve"> PAGEREF _Toc67924187 \h </w:instrText>
             </w:r>
             <w:r>
               <w:rPr>
@@ -1300,7 +1300,7 @@
                 <w:noProof/>
                 <w:webHidden/>
               </w:rPr>
-              <w:t>2</w:t>
+              <w:t>3</w:t>
             </w:r>
             <w:r>
               <w:rPr>
@@ -1323,13 +1323,84 @@
               <w:lang w:eastAsia="pl-PL"/>
             </w:rPr>
           </w:pPr>
-          <w:hyperlink w:anchor="_Toc67922512" w:history="1">
+          <w:hyperlink w:anchor="_Toc67924188" w:history="1">
             <w:r>
               <w:rPr>
                 <w:rStyle w:val="Hyperlink"/>
                 <w:noProof/>
                 <w:lang w:val="en-IE"/>
               </w:rPr>
+              <w:t>Contributions</w:t>
+            </w:r>
+            <w:r>
+              <w:rPr>
+                <w:noProof/>
+                <w:webHidden/>
+              </w:rPr>
+              <w:tab/>
+            </w:r>
+            <w:r>
+              <w:rPr>
+                <w:noProof/>
+                <w:webHidden/>
+              </w:rPr>
+              <w:fldChar w:fldCharType="begin"/>
+            </w:r>
+            <w:r>
+              <w:rPr>
+                <w:noProof/>
+                <w:webHidden/>
+              </w:rPr>
+              <w:instrText xml:space="preserve"> PAGEREF _Toc67924188 \h </w:instrText>
+            </w:r>
+            <w:r>
+              <w:rPr>
+                <w:noProof/>
+                <w:webHidden/>
+              </w:rPr>
+            </w:r>
+            <w:r>
+              <w:rPr>
+                <w:noProof/>
+                <w:webHidden/>
+              </w:rPr>
+              <w:fldChar w:fldCharType="separate"/>
+            </w:r>
+            <w:r>
+              <w:rPr>
+                <w:noProof/>
+                <w:webHidden/>
+              </w:rPr>
+              <w:t>3</w:t>
+            </w:r>
+            <w:r>
+              <w:rPr>
+                <w:noProof/>
+                <w:webHidden/>
+              </w:rPr>
+              <w:fldChar w:fldCharType="end"/>
+            </w:r>
+          </w:hyperlink>
+        </w:p>
+        <w:p>
+          <w:pPr>
+            <w:pStyle w:val="TOC1"/>
+            <w:tabs>
+              <w:tab w:val="right" w:leader="dot" w:pos="9062"/>
+            </w:tabs>
+            <w:rPr>
+              <w:rFonts w:eastAsiaTheme="minorEastAsia"/>
+              <w:noProof/>
+              <w:lang w:eastAsia="pl-PL"/>
+            </w:rPr>
+          </w:pPr>
+          <w:hyperlink w:anchor="_Toc67924189" w:history="1">
+            <w:r>
+              <w:rPr>
+                <w:rStyle w:val="Hyperlink"/>
+                <w:noProof/>
+                <w:lang w:val="en-IE"/>
+              </w:rPr>
               <w:t>References</w:t>
             </w:r>
             <w:r>
@@ -1351,7 +1422,7 @@
                 <w:noProof/>
                 <w:webHidden/>
               </w:rPr>
-              <w:instrText xml:space="preserve"> PAGEREF _Toc67922512 \h </w:instrText>
+              <w:instrText xml:space="preserve"> PAGEREF _Toc67924189 \h </w:instrText>
             </w:r>
             <w:r>
               <w:rPr>
@@ -1371,7 +1442,7 @@
                 <w:noProof/>
                 <w:webHidden/>
               </w:rPr>
-              <w:t>2</w:t>
+              <w:t>4</w:t>
             </w:r>
             <w:r>
               <w:rPr>
@@ -1555,31 +1626,11 @@
     </w:p>
     <w:p>
       <w:pPr>
-        <w:rPr>
-          <w:lang w:val="en-IE"/>
-        </w:rPr>
-      </w:pPr>
-    </w:p>
-    <w:p>
-      <w:pPr>
-        <w:rPr>
-          <w:lang w:val="en-IE"/>
-        </w:rPr>
-      </w:pPr>
-    </w:p>
-    <w:p>
-      <w:pPr>
-        <w:rPr>
-          <w:lang w:val="en-IE"/>
-        </w:rPr>
-      </w:pPr>
-    </w:p>
-    <w:p>
-      <w:pPr>
         <w:pStyle w:val="Heading1"/>
       </w:pPr>
-      <w:bookmarkStart w:id="0" w:name="_Toc67922506"/>
-      <w:r>
+      <w:bookmarkStart w:id="0" w:name="_Toc67924182"/>
+      <w:r>
+        <w:lastRenderedPageBreak/>
         <w:t>I</w:t>
       </w:r>
       <w:r>
@@ -1751,7 +1802,7 @@
           <w:lang w:val="en-IE"/>
         </w:rPr>
       </w:pPr>
-      <w:bookmarkStart w:id="1" w:name="_Toc67922507"/>
+      <w:bookmarkStart w:id="1" w:name="_Toc67924183"/>
       <w:r>
         <w:rPr>
           <w:lang w:val="en-IE"/>
@@ -1770,12 +1821,18 @@
         </w:rPr>
         <w:t>Minimax Algorithm</w:t>
       </w:r>
+      <w:r>
+        <w:rPr>
+          <w:lang w:val="en-IE"/>
+        </w:rPr>
+        <w:t>)</w:t>
+      </w:r>
       <w:bookmarkEnd w:id="1"/>
       <w:r>
         <w:rPr>
           <w:lang w:val="en-IE"/>
         </w:rPr>
-        <w:t xml:space="preserve">) </w:t>
+        <w:t xml:space="preserve"> </w:t>
       </w:r>
     </w:p>
     <w:p>
@@ -1892,7 +1949,7 @@
                     </pic:cNvPicPr>
                   </pic:nvPicPr>
                   <pic:blipFill>
-                    <a:blip r:embed="rId6">
+                    <a:blip r:embed="rId7">
                       <a:extLst>
                         <a:ext uri="{28A0092B-C50C-407E-A947-70E740481C1C}">
                           <a14:useLocalDpi xmlns:a14="http://schemas.microsoft.com/office/drawing/2010/main" val="0"/>
@@ -1945,7 +2002,7 @@
           <w:lang w:val="en-IE"/>
         </w:rPr>
       </w:pPr>
-      <w:bookmarkStart w:id="2" w:name="_Toc67922508"/>
+      <w:bookmarkStart w:id="2" w:name="_Toc67924184"/>
       <w:r>
         <w:rPr>
           <w:lang w:val="en-IE"/>
@@ -1965,6 +2022,7 @@
         </w:rPr>
         <w:t>Minimax?</w:t>
       </w:r>
+      <w:bookmarkEnd w:id="2"/>
     </w:p>
     <w:p>
       <w:pPr>
@@ -2008,7 +2066,7 @@
         </w:rPr>
         <w:t>Originally formulated for n-player </w:t>
       </w:r>
-      <w:hyperlink r:id="rId7" w:tooltip="Zero-sum" w:history="1">
+      <w:hyperlink r:id="rId8" w:tooltip="Zero-sum" w:history="1">
         <w:r>
           <w:rPr>
             <w:rStyle w:val="Hyperlink"/>
@@ -2025,7 +2083,7 @@
         </w:rPr>
         <w:t> </w:t>
       </w:r>
-      <w:hyperlink r:id="rId8" w:tooltip="Game theory" w:history="1">
+      <w:hyperlink r:id="rId9" w:tooltip="Game theory" w:history="1">
         <w:r>
           <w:rPr>
             <w:rStyle w:val="Hyperlink"/>
@@ -2056,13 +2114,14 @@
           <w:lang w:val="en-IE"/>
         </w:rPr>
       </w:pPr>
+      <w:bookmarkStart w:id="3" w:name="_Toc67924185"/>
       <w:r>
         <w:rPr>
           <w:lang w:val="en-IE"/>
         </w:rPr>
         <w:t>Easy AI -&gt; No Algorithm</w:t>
       </w:r>
-      <w:bookmarkEnd w:id="2"/>
+      <w:bookmarkEnd w:id="3"/>
     </w:p>
     <w:p>
       <w:pPr>
@@ -2082,14 +2141,12 @@
         </w:rPr>
         <w:t xml:space="preserve">real AI as it does not use algorithm. Instead, it uses a built-in function called random. In case of our application, it looks for not occupied space and put a sign ‘X or O’. The AI will not block </w:t>
       </w:r>
-      <w:proofErr w:type="gramStart"/>
-      <w:r>
-        <w:rPr>
-          <w:lang w:val="en-IE"/>
-        </w:rPr>
-        <w:t>you</w:t>
-      </w:r>
-      <w:proofErr w:type="gramEnd"/>
+      <w:r>
+        <w:rPr>
+          <w:lang w:val="en-IE"/>
+        </w:rPr>
+        <w:t>you,</w:t>
+      </w:r>
       <w:r>
         <w:rPr>
           <w:lang w:val="en-IE"/>
@@ -2116,14 +2173,14 @@
           <w:lang w:val="en-IE"/>
         </w:rPr>
       </w:pPr>
-      <w:bookmarkStart w:id="3" w:name="_Toc67922509"/>
+      <w:bookmarkStart w:id="4" w:name="_Toc67924186"/>
       <w:r>
         <w:rPr>
           <w:lang w:val="en-IE"/>
         </w:rPr>
         <w:t>Design Decision</w:t>
       </w:r>
-      <w:bookmarkEnd w:id="3"/>
+      <w:bookmarkEnd w:id="4"/>
     </w:p>
     <w:p>
       <w:pPr>
@@ -2137,19 +2194,29 @@
         </w:rPr>
         <w:t xml:space="preserve">The game could be presented in terminal </w:t>
       </w:r>
-      <w:proofErr w:type="gramStart"/>
-      <w:r>
-        <w:rPr>
-          <w:lang w:val="en-IE"/>
-        </w:rPr>
-        <w:t>command,</w:t>
-      </w:r>
-      <w:proofErr w:type="gramEnd"/>
-      <w:r>
-        <w:rPr>
-          <w:lang w:val="en-IE"/>
-        </w:rPr>
-        <w:t xml:space="preserve"> however I went one step ahead and did some GUI for it. I used 2 modules, </w:t>
+      <w:r>
+        <w:rPr>
+          <w:lang w:val="en-IE"/>
+        </w:rPr>
+        <w:t>command;</w:t>
+      </w:r>
+      <w:r>
+        <w:rPr>
+          <w:lang w:val="en-IE"/>
+        </w:rPr>
+        <w:t xml:space="preserve"> </w:t>
+      </w:r>
+      <w:r>
+        <w:rPr>
+          <w:lang w:val="en-IE"/>
+        </w:rPr>
+        <w:t>however,</w:t>
+      </w:r>
+      <w:r>
+        <w:rPr>
+          <w:lang w:val="en-IE"/>
+        </w:rPr>
+        <w:t xml:space="preserve"> I went one step ahead and did some GUI for it. I used 2 modules, </w:t>
       </w:r>
       <w:proofErr w:type="spellStart"/>
       <w:r>
@@ -2165,19 +2232,25 @@
         </w:rPr>
         <w:t xml:space="preserve"> – for creating and maintaining a visual board and enables user to use mouse to play (instead of typing it manually). The second module is </w:t>
       </w:r>
-      <w:proofErr w:type="gramStart"/>
-      <w:r>
-        <w:rPr>
-          <w:lang w:val="en-IE"/>
-        </w:rPr>
-        <w:t>called</w:t>
-      </w:r>
-      <w:proofErr w:type="gramEnd"/>
-      <w:r>
-        <w:rPr>
-          <w:lang w:val="en-IE"/>
-        </w:rPr>
-        <w:t xml:space="preserve"> </w:t>
+      <w:r>
+        <w:rPr>
+          <w:lang w:val="en-IE"/>
+        </w:rPr>
+        <w:t xml:space="preserve">called </w:t>
+      </w:r>
+      <w:proofErr w:type="spellStart"/>
+      <w:r>
+        <w:rPr>
+          <w:lang w:val="en-IE"/>
+        </w:rPr>
+        <w:t>pygame_menu</w:t>
+      </w:r>
+      <w:proofErr w:type="spellEnd"/>
+      <w:r>
+        <w:rPr>
+          <w:lang w:val="en-IE"/>
+        </w:rPr>
+        <w:t xml:space="preserve"> that enables programmer to create simplified menus without digging much in the code. </w:t>
       </w:r>
     </w:p>
     <w:p>
@@ -2187,17 +2260,159 @@
           <w:lang w:val="en-IE"/>
         </w:rPr>
       </w:pPr>
-      <w:bookmarkStart w:id="4" w:name="_Toc67922510"/>
+      <w:bookmarkStart w:id="5" w:name="_Toc67924187"/>
       <w:r>
         <w:rPr>
           <w:lang w:val="en-IE"/>
         </w:rPr>
         <w:t>Structure of the code</w:t>
       </w:r>
-      <w:bookmarkEnd w:id="4"/>
-    </w:p>
-    <w:p>
-      <w:pPr>
+      <w:bookmarkEnd w:id="5"/>
+    </w:p>
+    <w:p>
+      <w:pPr>
+        <w:rPr>
+          <w:lang w:val="en-IE"/>
+        </w:rPr>
+      </w:pPr>
+      <w:r>
+        <w:rPr>
+          <w:lang w:val="en-IE"/>
+        </w:rPr>
+        <w:t xml:space="preserve">The entire game is written in Python. The app was divided into </w:t>
+      </w:r>
+      <w:r>
+        <w:rPr>
+          <w:lang w:val="en-IE"/>
+        </w:rPr>
+        <w:t>4</w:t>
+      </w:r>
+      <w:r>
+        <w:rPr>
+          <w:lang w:val="en-IE"/>
+        </w:rPr>
+        <w:t xml:space="preserve"> main modules and requirements.txt file:</w:t>
+      </w:r>
+    </w:p>
+    <w:p>
+      <w:pPr>
+        <w:pStyle w:val="ListParagraph"/>
+        <w:numPr>
+          <w:ilvl w:val="0"/>
+          <w:numId w:val="1"/>
+        </w:numPr>
+        <w:rPr>
+          <w:lang w:val="en-IE"/>
+        </w:rPr>
+      </w:pPr>
+      <w:r>
+        <w:rPr>
+          <w:lang w:val="en-IE"/>
+        </w:rPr>
+        <w:t>launch.py – simple code that will start the game.</w:t>
+      </w:r>
+    </w:p>
+    <w:p>
+      <w:pPr>
+        <w:pStyle w:val="ListParagraph"/>
+        <w:numPr>
+          <w:ilvl w:val="0"/>
+          <w:numId w:val="1"/>
+        </w:numPr>
+        <w:rPr>
+          <w:lang w:val="en-IE"/>
+        </w:rPr>
+      </w:pPr>
+      <w:r>
+        <w:rPr>
+          <w:lang w:val="en-IE"/>
+        </w:rPr>
+        <w:t>menu.py – code presented in that file contains code that allow to present menu for the game.</w:t>
+      </w:r>
+    </w:p>
+    <w:p>
+      <w:pPr>
+        <w:pStyle w:val="ListParagraph"/>
+        <w:numPr>
+          <w:ilvl w:val="0"/>
+          <w:numId w:val="1"/>
+        </w:numPr>
+        <w:rPr>
+          <w:lang w:val="en-IE"/>
+        </w:rPr>
+      </w:pPr>
+      <w:r>
+        <w:rPr>
+          <w:lang w:val="en-IE"/>
+        </w:rPr>
+        <w:t>start.py – code that contains actual game, minimax algorithm, two AI agents (one for minimax, other is plain random)</w:t>
+      </w:r>
+    </w:p>
+    <w:p>
+      <w:pPr>
+        <w:pStyle w:val="ListParagraph"/>
+        <w:numPr>
+          <w:ilvl w:val="0"/>
+          <w:numId w:val="1"/>
+        </w:numPr>
+        <w:rPr>
+          <w:lang w:val="en-IE"/>
+        </w:rPr>
+      </w:pPr>
+      <w:r>
+        <w:rPr>
+          <w:lang w:val="en-IE"/>
+        </w:rPr>
+        <w:t>gamesettings.py – all the constants that are required for rendering the game.</w:t>
+      </w:r>
+    </w:p>
+    <w:p>
+      <w:pPr>
+        <w:pStyle w:val="ListParagraph"/>
+        <w:numPr>
+          <w:ilvl w:val="0"/>
+          <w:numId w:val="1"/>
+        </w:numPr>
+        <w:rPr>
+          <w:lang w:val="en-IE"/>
+        </w:rPr>
+      </w:pPr>
+      <w:r>
+        <w:rPr>
+          <w:lang w:val="en-IE"/>
+        </w:rPr>
+        <w:t xml:space="preserve">requirements.txt – file that contains all requirements for the proposed project. </w:t>
+      </w:r>
+    </w:p>
+    <w:p>
+      <w:pPr>
+        <w:rPr>
+          <w:lang w:val="en-IE"/>
+        </w:rPr>
+      </w:pPr>
+      <w:r>
+        <w:rPr>
+          <w:lang w:val="en-IE"/>
+        </w:rPr>
+        <w:t xml:space="preserve">All the code I presented is well commented thus I am not going to include step by step comments. Instead, just read the code and its comments through the files. </w:t>
+      </w:r>
+    </w:p>
+    <w:p>
+      <w:pPr>
+        <w:rPr>
+          <w:lang w:val="en-IE"/>
+        </w:rPr>
+      </w:pPr>
+      <w:r>
+        <w:rPr>
+          <w:lang w:val="en-IE"/>
+        </w:rPr>
+        <w:t>In some cases, some of the tutors are required to use Class so it will present as OOP, however the game is so simple that would be pointless to put everything in Class. Instead, I make each of the game part in individual modules.</w:t>
+      </w:r>
+    </w:p>
+    <w:p>
+      <w:pPr>
+        <w:pStyle w:val="ListParagraph"/>
         <w:rPr>
           <w:lang w:val="en-IE"/>
         </w:rPr>
@@ -2210,14 +2425,153 @@
           <w:lang w:val="en-IE"/>
         </w:rPr>
       </w:pPr>
-      <w:bookmarkStart w:id="5" w:name="_Toc67922511"/>
+      <w:bookmarkStart w:id="6" w:name="_Toc67924188"/>
       <w:r>
         <w:rPr>
           <w:lang w:val="en-IE"/>
         </w:rPr>
         <w:t>Contributions</w:t>
       </w:r>
-      <w:bookmarkEnd w:id="5"/>
+      <w:bookmarkEnd w:id="6"/>
+    </w:p>
+    <w:p>
+      <w:pPr>
+        <w:rPr>
+          <w:lang w:val="en-IE"/>
+        </w:rPr>
+      </w:pPr>
+      <w:r>
+        <w:rPr>
+          <w:lang w:val="en-IE"/>
+        </w:rPr>
+        <w:t>I would like to say thank to a python community:</w:t>
+      </w:r>
+    </w:p>
+    <w:p>
+      <w:pPr>
+        <w:rPr>
+          <w:lang w:val="en-IE"/>
+        </w:rPr>
+      </w:pPr>
+      <w:proofErr w:type="spellStart"/>
+      <w:r>
+        <w:rPr>
+          <w:lang w:val="en-IE"/>
+        </w:rPr>
+        <w:t>Cledersonbc</w:t>
+      </w:r>
+      <w:proofErr w:type="spellEnd"/>
+      <w:r>
+        <w:rPr>
+          <w:lang w:val="en-IE"/>
+        </w:rPr>
+        <w:t xml:space="preserve"> (</w:t>
+      </w:r>
+      <w:r>
+        <w:rPr>
+          <w:lang w:val="en-IE"/>
+        </w:rPr>
+        <w:t>https://github.com/Cledersonbc/tic-tac-toe-minimax</w:t>
+      </w:r>
+      <w:r>
+        <w:rPr>
+          <w:lang w:val="en-IE"/>
+        </w:rPr>
+        <w:t xml:space="preserve">) for presenting minimax algorithm. </w:t>
+      </w:r>
+    </w:p>
+    <w:p>
+      <w:pPr>
+        <w:rPr>
+          <w:lang w:val="en-IE"/>
+        </w:rPr>
+      </w:pPr>
+      <w:proofErr w:type="spellStart"/>
+      <w:r>
+        <w:rPr>
+          <w:lang w:val="en-IE"/>
+        </w:rPr>
+        <w:t>CodingSpot</w:t>
+      </w:r>
+      <w:proofErr w:type="spellEnd"/>
+      <w:r>
+        <w:rPr>
+          <w:lang w:val="en-IE"/>
+        </w:rPr>
+        <w:t xml:space="preserve"> (</w:t>
+      </w:r>
+      <w:r>
+        <w:rPr>
+          <w:lang w:val="en-IE"/>
+        </w:rPr>
+        <w:t>https://www.youtube.com/channel/UCLqXQLK6zKZg0trhanjAkkQ</w:t>
+      </w:r>
+      <w:r>
+        <w:rPr>
+          <w:lang w:val="en-IE"/>
+        </w:rPr>
+        <w:t xml:space="preserve">) for information how to use </w:t>
+      </w:r>
+      <w:proofErr w:type="spellStart"/>
+      <w:r>
+        <w:rPr>
+          <w:lang w:val="en-IE"/>
+        </w:rPr>
+        <w:t>PyGame</w:t>
+      </w:r>
+      <w:proofErr w:type="spellEnd"/>
+      <w:r>
+        <w:rPr>
+          <w:lang w:val="en-IE"/>
+        </w:rPr>
+        <w:t>.</w:t>
+      </w:r>
+    </w:p>
+    <w:p>
+      <w:pPr>
+        <w:rPr>
+          <w:lang w:val="en-IE"/>
+        </w:rPr>
+      </w:pPr>
+      <w:r>
+        <w:rPr>
+          <w:lang w:val="en-IE"/>
+        </w:rPr>
+        <w:lastRenderedPageBreak/>
+        <w:t>Pablo Pizarro R. @ppizarror</w:t>
+      </w:r>
+      <w:r>
+        <w:rPr>
+          <w:lang w:val="en-IE"/>
+        </w:rPr>
+        <w:t xml:space="preserve"> (</w:t>
+      </w:r>
+      <w:r>
+        <w:rPr>
+          <w:lang w:val="en-IE"/>
+        </w:rPr>
+        <w:t>https://pygame-menu.readthedocs.io/en/4.0.1/</w:t>
+      </w:r>
+      <w:r>
+        <w:rPr>
+          <w:lang w:val="en-IE"/>
+        </w:rPr>
+        <w:t xml:space="preserve">) for creating </w:t>
+      </w:r>
+      <w:proofErr w:type="spellStart"/>
+      <w:r>
+        <w:rPr>
+          <w:lang w:val="en-IE"/>
+        </w:rPr>
+        <w:t>pygame_menu</w:t>
+      </w:r>
+      <w:proofErr w:type="spellEnd"/>
+      <w:r>
+        <w:rPr>
+          <w:lang w:val="en-IE"/>
+        </w:rPr>
+        <w:t xml:space="preserve"> model to make my life easier when designing the game. </w:t>
+      </w:r>
     </w:p>
     <w:p>
       <w:pPr>
@@ -2233,14 +2587,14 @@
           <w:lang w:val="en-IE"/>
         </w:rPr>
       </w:pPr>
-      <w:bookmarkStart w:id="6" w:name="_Toc67922512"/>
+      <w:bookmarkStart w:id="7" w:name="_Toc67924189"/>
       <w:r>
         <w:rPr>
           <w:lang w:val="en-IE"/>
         </w:rPr>
         <w:t>References</w:t>
       </w:r>
-      <w:bookmarkEnd w:id="6"/>
+      <w:bookmarkEnd w:id="7"/>
     </w:p>
     <w:p>
       <w:pPr>
@@ -2312,7 +2666,7 @@
       </w:pPr>
     </w:p>
     <w:sectPr>
-      <w:footerReference w:type="default" r:id="rId9"/>
+      <w:footerReference w:type="default" r:id="rId10"/>
       <w:pgSz w:w="11906" w:h="16838"/>
       <w:pgMar w:top="1417" w:right="1417" w:bottom="1417" w:left="1417" w:header="708" w:footer="708" w:gutter="0"/>
       <w:pgNumType w:start="0"/>
@@ -2439,6 +2793,100 @@
     </w:p>
   </w:footnote>
 </w:footnotes>
+</file>
+
+<file path=word/numbering.xml><?xml version="1.0" encoding="utf-8"?>
+<w:numbering xmlns:wpc="http://schemas.microsoft.com/office/word/2010/wordprocessingCanvas" xmlns:cx="http://schemas.microsoft.com/office/drawing/2014/chartex" xmlns:cx1="http://schemas.microsoft.com/office/drawing/2015/9/8/chartex" xmlns:cx2="http://schemas.microsoft.com/office/drawing/2015/10/21/chartex" xmlns:cx3="http://schemas.microsoft.com/office/drawing/2016/5/9/chartex" xmlns:cx4="http://schemas.microsoft.com/office/drawing/2016/5/10/chartex" xmlns:cx5="http://schemas.microsoft.com/office/drawing/2016/5/11/chartex" xmlns:cx6="http://schemas.microsoft.com/office/drawing/2016/5/12/chartex" xmlns:cx7="http://schemas.microsoft.com/office/drawing/2016/5/13/chartex" xmlns:cx8="http://schemas.microsoft.com/office/drawing/2016/5/14/chartex" xmlns:mc="http://schemas.openxmlformats.org/markup-compatibility/2006" xmlns:aink="http://schemas.microsoft.com/office/drawing/2016/ink" xmlns:am3d="http://schemas.microsoft.com/office/drawing/2017/model3d" xmlns:o="urn:schemas-microsoft-com:office:office" xmlns:r="http://schemas.openxmlformats.org/officeDocument/2006/relationships" xmlns:m="http://schemas.openxmlformats.org/officeDocument/2006/math" xmlns:v="urn:schemas-microsoft-com:vml" xmlns:wp14="http://schemas.microsoft.com/office/word/2010/wordprocessingDrawing" xmlns:wp="http://schemas.openxmlformats.org/drawingml/2006/wordprocessingDrawing" xmlns:w10="urn:schemas-microsoft-com:office:word" xmlns:w="http://schemas.openxmlformats.org/wordprocessingml/2006/main" xmlns:w14="http://schemas.microsoft.com/office/word/2010/wordml" xmlns:w15="http://schemas.microsoft.com/office/word/2012/wordml" xmlns:w16cex="http://schemas.microsoft.com/office/word/2018/wordml/cex" xmlns:w16cid="http://schemas.microsoft.com/office/word/2016/wordml/cid" xmlns:w16="http://schemas.microsoft.com/office/word/2018/wordml" xmlns:w16se="http://schemas.microsoft.com/office/word/2015/wordml/symex" xmlns:wpg="http://schemas.microsoft.com/office/word/2010/wordprocessingGroup" xmlns:wpi="http://schemas.microsoft.com/office/word/2010/wordprocessingInk" xmlns:wne="http://schemas.microsoft.com/office/word/2006/wordml" xmlns:wps="http://schemas.microsoft.com/office/word/2010/wordprocessingShape" mc:Ignorable="w14 w15 w16se w16cid w16 w16cex wp14">
+  <w:abstractNum w:abstractNumId="0" w15:restartNumberingAfterBreak="0">
+    <w:nsid w:val="57046DFD"/>
+    <w:multiLevelType w:val="hybridMultilevel"/>
+    <w:tmpl w:val="9A9AAA8C"/>
+    <w:lvl w:ilvl="0" w:tplc="0415000F">
+      <w:start w:val="1"/>
+      <w:numFmt w:val="decimal"/>
+      <w:lvlText w:val="%1."/>
+      <w:lvlJc w:val="left"/>
+      <w:pPr>
+        <w:ind w:left="720" w:hanging="360"/>
+      </w:pPr>
+    </w:lvl>
+    <w:lvl w:ilvl="1" w:tplc="04150019" w:tentative="1">
+      <w:start w:val="1"/>
+      <w:numFmt w:val="lowerLetter"/>
+      <w:lvlText w:val="%2."/>
+      <w:lvlJc w:val="left"/>
+      <w:pPr>
+        <w:ind w:left="1440" w:hanging="360"/>
+      </w:pPr>
+    </w:lvl>
+    <w:lvl w:ilvl="2" w:tplc="0415001B" w:tentative="1">
+      <w:start w:val="1"/>
+      <w:numFmt w:val="lowerRoman"/>
+      <w:lvlText w:val="%3."/>
+      <w:lvlJc w:val="right"/>
+      <w:pPr>
+        <w:ind w:left="2160" w:hanging="180"/>
+      </w:pPr>
+    </w:lvl>
+    <w:lvl w:ilvl="3" w:tplc="0415000F" w:tentative="1">
+      <w:start w:val="1"/>
+      <w:numFmt w:val="decimal"/>
+      <w:lvlText w:val="%4."/>
+      <w:lvlJc w:val="left"/>
+      <w:pPr>
+        <w:ind w:left="2880" w:hanging="360"/>
+      </w:pPr>
+    </w:lvl>
+    <w:lvl w:ilvl="4" w:tplc="04150019" w:tentative="1">
+      <w:start w:val="1"/>
+      <w:numFmt w:val="lowerLetter"/>
+      <w:lvlText w:val="%5."/>
+      <w:lvlJc w:val="left"/>
+      <w:pPr>
+        <w:ind w:left="3600" w:hanging="360"/>
+      </w:pPr>
+    </w:lvl>
+    <w:lvl w:ilvl="5" w:tplc="0415001B" w:tentative="1">
+      <w:start w:val="1"/>
+      <w:numFmt w:val="lowerRoman"/>
+      <w:lvlText w:val="%6."/>
+      <w:lvlJc w:val="right"/>
+      <w:pPr>
+        <w:ind w:left="4320" w:hanging="180"/>
+      </w:pPr>
+    </w:lvl>
+    <w:lvl w:ilvl="6" w:tplc="0415000F" w:tentative="1">
+      <w:start w:val="1"/>
+      <w:numFmt w:val="decimal"/>
+      <w:lvlText w:val="%7."/>
+      <w:lvlJc w:val="left"/>
+      <w:pPr>
+        <w:ind w:left="5040" w:hanging="360"/>
+      </w:pPr>
+    </w:lvl>
+    <w:lvl w:ilvl="7" w:tplc="04150019" w:tentative="1">
+      <w:start w:val="1"/>
+      <w:numFmt w:val="lowerLetter"/>
+      <w:lvlText w:val="%8."/>
+      <w:lvlJc w:val="left"/>
+      <w:pPr>
+        <w:ind w:left="5760" w:hanging="360"/>
+      </w:pPr>
+    </w:lvl>
+    <w:lvl w:ilvl="8" w:tplc="0415001B" w:tentative="1">
+      <w:start w:val="1"/>
+      <w:numFmt w:val="lowerRoman"/>
+      <w:lvlText w:val="%9."/>
+      <w:lvlJc w:val="right"/>
+      <w:pPr>
+        <w:ind w:left="6480" w:hanging="180"/>
+      </w:pPr>
+    </w:lvl>
+  </w:abstractNum>
+  <w:num w:numId="1">
+    <w:abstractNumId w:val="0"/>
+  </w:num>
+</w:numbering>
 </file>
 
 <file path=word/styles.xml><?xml version="1.0" encoding="utf-8"?>
@@ -3069,6 +3517,17 @@
       <w:shd w:val="clear" w:color="auto" w:fill="E1DFDD"/>
     </w:rPr>
   </w:style>
+  <w:style w:type="paragraph" w:styleId="ListParagraph">
+    <w:name w:val="List Paragraph"/>
+    <w:basedOn w:val="Normal"/>
+    <w:uiPriority w:val="34"/>
+    <w:qFormat/>
+    <w:rsid w:val="002848E5"/>
+    <w:pPr>
+      <w:ind w:left="720"/>
+      <w:contextualSpacing/>
+    </w:pPr>
+  </w:style>
 </w:styles>
 </file>
 

</xml_diff>